<commit_message>
updated dev doc for reggie changes
</commit_message>
<xml_diff>
--- a/documentation/dev_documentation.docx
+++ b/documentation/dev_documentation.docx
@@ -11,6 +11,7 @@
           <w:szCs w:val="24"/>
         </w:rPr>
       </w:pPr>
+      <w:proofErr w:type="spellStart"/>
       <w:r>
         <w:rPr>
           <w:rFonts w:ascii="Times New Roman" w:hAnsi="Times New Roman" w:cs="Times New Roman"/>
@@ -19,6 +20,7 @@
         </w:rPr>
         <w:t>SharedMusic</w:t>
       </w:r>
+      <w:proofErr w:type="spellEnd"/>
     </w:p>
     <w:p>
       <w:pPr>
@@ -115,7 +117,25 @@
           <w:sz w:val="24"/>
           <w:szCs w:val="24"/>
         </w:rPr>
-        <w:t>Download and install git (</w:t>
+        <w:t xml:space="preserve">Download and install </w:t>
+      </w:r>
+      <w:proofErr w:type="spellStart"/>
+      <w:r>
+        <w:rPr>
+          <w:rFonts w:ascii="Times New Roman" w:hAnsi="Times New Roman" w:cs="Times New Roman"/>
+          <w:sz w:val="24"/>
+          <w:szCs w:val="24"/>
+        </w:rPr>
+        <w:t>git</w:t>
+      </w:r>
+      <w:proofErr w:type="spellEnd"/>
+      <w:r>
+        <w:rPr>
+          <w:rFonts w:ascii="Times New Roman" w:hAnsi="Times New Roman" w:cs="Times New Roman"/>
+          <w:sz w:val="24"/>
+          <w:szCs w:val="24"/>
+        </w:rPr>
+        <w:t xml:space="preserve"> (</w:t>
       </w:r>
       <w:hyperlink r:id="rId5" w:history="1">
         <w:r>
@@ -219,7 +239,25 @@
           <w:sz w:val="24"/>
           <w:szCs w:val="24"/>
         </w:rPr>
-        <w:t xml:space="preserve">Run ‘git clone </w:t>
+        <w:t>Run ‘</w:t>
+      </w:r>
+      <w:proofErr w:type="spellStart"/>
+      <w:r>
+        <w:rPr>
+          <w:rFonts w:ascii="Times New Roman" w:hAnsi="Times New Roman" w:cs="Times New Roman"/>
+          <w:sz w:val="24"/>
+          <w:szCs w:val="24"/>
+        </w:rPr>
+        <w:t>git</w:t>
+      </w:r>
+      <w:proofErr w:type="spellEnd"/>
+      <w:r>
+        <w:rPr>
+          <w:rFonts w:ascii="Times New Roman" w:hAnsi="Times New Roman" w:cs="Times New Roman"/>
+          <w:sz w:val="24"/>
+          <w:szCs w:val="24"/>
+        </w:rPr>
+        <w:t xml:space="preserve"> clone </w:t>
       </w:r>
       <w:hyperlink r:id="rId7" w:history="1">
         <w:r>
@@ -268,7 +306,25 @@
           <w:sz w:val="24"/>
           <w:szCs w:val="24"/>
         </w:rPr>
-        <w:t>Navigate to the newly created SharedMusic directory</w:t>
+        <w:t xml:space="preserve">Navigate to the newly created </w:t>
+      </w:r>
+      <w:proofErr w:type="spellStart"/>
+      <w:r>
+        <w:rPr>
+          <w:rFonts w:ascii="Times New Roman" w:hAnsi="Times New Roman" w:cs="Times New Roman"/>
+          <w:sz w:val="24"/>
+          <w:szCs w:val="24"/>
+        </w:rPr>
+        <w:t>SharedMusic</w:t>
+      </w:r>
+      <w:proofErr w:type="spellEnd"/>
+      <w:r>
+        <w:rPr>
+          <w:rFonts w:ascii="Times New Roman" w:hAnsi="Times New Roman" w:cs="Times New Roman"/>
+          <w:sz w:val="24"/>
+          <w:szCs w:val="24"/>
+        </w:rPr>
+        <w:t xml:space="preserve"> directory</w:t>
       </w:r>
     </w:p>
     <w:p>
@@ -290,7 +346,25 @@
           <w:sz w:val="24"/>
           <w:szCs w:val="24"/>
         </w:rPr>
-        <w:t>Run ‘npm install’ to download all project dependencies</w:t>
+        <w:t>Run ‘</w:t>
+      </w:r>
+      <w:proofErr w:type="spellStart"/>
+      <w:r>
+        <w:rPr>
+          <w:rFonts w:ascii="Times New Roman" w:hAnsi="Times New Roman" w:cs="Times New Roman"/>
+          <w:sz w:val="24"/>
+          <w:szCs w:val="24"/>
+        </w:rPr>
+        <w:t>npm</w:t>
+      </w:r>
+      <w:proofErr w:type="spellEnd"/>
+      <w:r>
+        <w:rPr>
+          <w:rFonts w:ascii="Times New Roman" w:hAnsi="Times New Roman" w:cs="Times New Roman"/>
+          <w:sz w:val="24"/>
+          <w:szCs w:val="24"/>
+        </w:rPr>
+        <w:t xml:space="preserve"> install’ to download all project dependencies</w:t>
       </w:r>
     </w:p>
     <w:p>
@@ -321,6 +395,7 @@
           <w:szCs w:val="24"/>
         </w:rPr>
       </w:pPr>
+      <w:proofErr w:type="gramStart"/>
       <w:r>
         <w:rPr>
           <w:rFonts w:ascii="Times New Roman" w:hAnsi="Times New Roman" w:cs="Times New Roman"/>
@@ -329,6 +404,7 @@
         </w:rPr>
         <w:t>bin</w:t>
       </w:r>
+      <w:proofErr w:type="gramEnd"/>
     </w:p>
     <w:p>
       <w:pPr>
@@ -346,7 +422,24 @@
           <w:szCs w:val="24"/>
         </w:rPr>
         <w:tab/>
-        <w:t>initializing the server</w:t>
+      </w:r>
+      <w:proofErr w:type="gramStart"/>
+      <w:r>
+        <w:rPr>
+          <w:rFonts w:ascii="Times New Roman" w:hAnsi="Times New Roman" w:cs="Times New Roman"/>
+          <w:sz w:val="24"/>
+          <w:szCs w:val="24"/>
+        </w:rPr>
+        <w:t>initializing</w:t>
+      </w:r>
+      <w:proofErr w:type="gramEnd"/>
+      <w:r>
+        <w:rPr>
+          <w:rFonts w:ascii="Times New Roman" w:hAnsi="Times New Roman" w:cs="Times New Roman"/>
+          <w:sz w:val="24"/>
+          <w:szCs w:val="24"/>
+        </w:rPr>
+        <w:t xml:space="preserve"> the server</w:t>
       </w:r>
     </w:p>
     <w:p>
@@ -358,6 +451,7 @@
           <w:szCs w:val="24"/>
         </w:rPr>
       </w:pPr>
+      <w:proofErr w:type="gramStart"/>
       <w:r>
         <w:rPr>
           <w:rFonts w:ascii="Times New Roman" w:hAnsi="Times New Roman" w:cs="Times New Roman"/>
@@ -366,6 +460,7 @@
         </w:rPr>
         <w:t>controllers</w:t>
       </w:r>
+      <w:proofErr w:type="gramEnd"/>
     </w:p>
     <w:p>
       <w:pPr>
@@ -377,6 +472,7 @@
           <w:szCs w:val="24"/>
         </w:rPr>
       </w:pPr>
+      <w:proofErr w:type="gramStart"/>
       <w:r>
         <w:rPr>
           <w:rFonts w:ascii="Times New Roman" w:hAnsi="Times New Roman" w:cs="Times New Roman"/>
@@ -391,7 +487,16 @@
           <w:sz w:val="24"/>
           <w:szCs w:val="24"/>
         </w:rPr>
-        <w:t>ogic for handling requests</w:t>
+        <w:t>ogic</w:t>
+      </w:r>
+      <w:proofErr w:type="gramEnd"/>
+      <w:r>
+        <w:rPr>
+          <w:rFonts w:ascii="Times New Roman" w:hAnsi="Times New Roman" w:cs="Times New Roman"/>
+          <w:sz w:val="24"/>
+          <w:szCs w:val="24"/>
+        </w:rPr>
+        <w:t xml:space="preserve"> for handling requests</w:t>
       </w:r>
     </w:p>
     <w:p>
@@ -407,6 +512,7 @@
           <w:szCs w:val="24"/>
         </w:rPr>
       </w:pPr>
+      <w:proofErr w:type="gramStart"/>
       <w:r>
         <w:rPr>
           <w:rFonts w:ascii="Times New Roman" w:hAnsi="Times New Roman" w:cs="Times New Roman"/>
@@ -421,7 +527,16 @@
           <w:sz w:val="24"/>
           <w:szCs w:val="24"/>
         </w:rPr>
-        <w:t>ends commands to the model to update the model’s state</w:t>
+        <w:t>ends</w:t>
+      </w:r>
+      <w:proofErr w:type="gramEnd"/>
+      <w:r>
+        <w:rPr>
+          <w:rFonts w:ascii="Times New Roman" w:hAnsi="Times New Roman" w:cs="Times New Roman"/>
+          <w:sz w:val="24"/>
+          <w:szCs w:val="24"/>
+        </w:rPr>
+        <w:t xml:space="preserve"> commands to the model to update the model’s state</w:t>
       </w:r>
       <w:r>
         <w:rPr>
@@ -442,6 +557,7 @@
           <w:szCs w:val="24"/>
         </w:rPr>
       </w:pPr>
+      <w:proofErr w:type="gramStart"/>
       <w:r>
         <w:rPr>
           <w:rFonts w:ascii="Times New Roman" w:hAnsi="Times New Roman" w:cs="Times New Roman"/>
@@ -456,7 +572,16 @@
           <w:sz w:val="24"/>
           <w:szCs w:val="24"/>
         </w:rPr>
-        <w:t>ends commands to its associated view to change view’s presentation</w:t>
+        <w:t>ends</w:t>
+      </w:r>
+      <w:proofErr w:type="gramEnd"/>
+      <w:r>
+        <w:rPr>
+          <w:rFonts w:ascii="Times New Roman" w:hAnsi="Times New Roman" w:cs="Times New Roman"/>
+          <w:sz w:val="24"/>
+          <w:szCs w:val="24"/>
+        </w:rPr>
+        <w:t xml:space="preserve"> commands to its associated view to change view’s presentation</w:t>
       </w:r>
     </w:p>
     <w:p>
@@ -468,6 +593,7 @@
           <w:szCs w:val="24"/>
         </w:rPr>
       </w:pPr>
+      <w:proofErr w:type="gramStart"/>
       <w:r>
         <w:rPr>
           <w:rFonts w:ascii="Times New Roman" w:hAnsi="Times New Roman" w:cs="Times New Roman"/>
@@ -476,6 +602,7 @@
         </w:rPr>
         <w:t>documentation</w:t>
       </w:r>
+      <w:proofErr w:type="gramEnd"/>
     </w:p>
     <w:p>
       <w:pPr>
@@ -493,7 +620,24 @@
           <w:szCs w:val="24"/>
         </w:rPr>
         <w:tab/>
-        <w:t>user and developer documentation</w:t>
+      </w:r>
+      <w:proofErr w:type="gramStart"/>
+      <w:r>
+        <w:rPr>
+          <w:rFonts w:ascii="Times New Roman" w:hAnsi="Times New Roman" w:cs="Times New Roman"/>
+          <w:sz w:val="24"/>
+          <w:szCs w:val="24"/>
+        </w:rPr>
+        <w:t>user</w:t>
+      </w:r>
+      <w:proofErr w:type="gramEnd"/>
+      <w:r>
+        <w:rPr>
+          <w:rFonts w:ascii="Times New Roman" w:hAnsi="Times New Roman" w:cs="Times New Roman"/>
+          <w:sz w:val="24"/>
+          <w:szCs w:val="24"/>
+        </w:rPr>
+        <w:t xml:space="preserve"> and developer documentation</w:t>
       </w:r>
       <w:r>
         <w:rPr>
@@ -513,6 +657,7 @@
           <w:szCs w:val="24"/>
         </w:rPr>
       </w:pPr>
+      <w:proofErr w:type="spellStart"/>
       <w:r>
         <w:rPr>
           <w:rFonts w:ascii="Times New Roman" w:hAnsi="Times New Roman" w:cs="Times New Roman"/>
@@ -521,6 +666,7 @@
         </w:rPr>
         <w:t>node_modules</w:t>
       </w:r>
+      <w:proofErr w:type="spellEnd"/>
     </w:p>
     <w:p>
       <w:pPr>
@@ -532,13 +678,23 @@
           <w:szCs w:val="24"/>
         </w:rPr>
       </w:pPr>
-      <w:r>
-        <w:rPr>
-          <w:rFonts w:ascii="Times New Roman" w:hAnsi="Times New Roman" w:cs="Times New Roman"/>
-          <w:sz w:val="24"/>
-          <w:szCs w:val="24"/>
-        </w:rPr>
-        <w:t>installed dependencies</w:t>
+      <w:proofErr w:type="gramStart"/>
+      <w:r>
+        <w:rPr>
+          <w:rFonts w:ascii="Times New Roman" w:hAnsi="Times New Roman" w:cs="Times New Roman"/>
+          <w:sz w:val="24"/>
+          <w:szCs w:val="24"/>
+        </w:rPr>
+        <w:t>installed</w:t>
+      </w:r>
+      <w:proofErr w:type="gramEnd"/>
+      <w:r>
+        <w:rPr>
+          <w:rFonts w:ascii="Times New Roman" w:hAnsi="Times New Roman" w:cs="Times New Roman"/>
+          <w:sz w:val="24"/>
+          <w:szCs w:val="24"/>
+        </w:rPr>
+        <w:t xml:space="preserve"> dependencies</w:t>
       </w:r>
     </w:p>
     <w:p>
@@ -550,6 +706,7 @@
           <w:szCs w:val="24"/>
         </w:rPr>
       </w:pPr>
+      <w:proofErr w:type="gramStart"/>
       <w:r>
         <w:rPr>
           <w:rFonts w:ascii="Times New Roman" w:hAnsi="Times New Roman" w:cs="Times New Roman"/>
@@ -566,6 +723,7 @@
         </w:rPr>
         <w:t>s</w:t>
       </w:r>
+      <w:proofErr w:type="gramEnd"/>
     </w:p>
     <w:p>
       <w:pPr>
@@ -577,6 +735,7 @@
           <w:szCs w:val="24"/>
         </w:rPr>
       </w:pPr>
+      <w:proofErr w:type="gramStart"/>
       <w:r>
         <w:rPr>
           <w:rFonts w:ascii="Times New Roman" w:hAnsi="Times New Roman" w:cs="Times New Roman"/>
@@ -591,7 +750,16 @@
           <w:sz w:val="24"/>
           <w:szCs w:val="24"/>
         </w:rPr>
-        <w:t>nternal data structures of the server</w:t>
+        <w:t>nternal</w:t>
+      </w:r>
+      <w:proofErr w:type="gramEnd"/>
+      <w:r>
+        <w:rPr>
+          <w:rFonts w:ascii="Times New Roman" w:hAnsi="Times New Roman" w:cs="Times New Roman"/>
+          <w:sz w:val="24"/>
+          <w:szCs w:val="24"/>
+        </w:rPr>
+        <w:t xml:space="preserve"> data structures of the server</w:t>
       </w:r>
     </w:p>
     <w:p>
@@ -644,6 +812,7 @@
           <w:szCs w:val="24"/>
         </w:rPr>
       </w:pPr>
+      <w:proofErr w:type="spellStart"/>
       <w:r>
         <w:rPr>
           <w:rFonts w:ascii="Times New Roman" w:hAnsi="Times New Roman" w:cs="Times New Roman"/>
@@ -652,6 +821,7 @@
         </w:rPr>
         <w:t>RoomState</w:t>
       </w:r>
+      <w:proofErr w:type="spellEnd"/>
       <w:r>
         <w:rPr>
           <w:rFonts w:ascii="Times New Roman" w:hAnsi="Times New Roman" w:cs="Times New Roman"/>
@@ -670,6 +840,7 @@
           <w:szCs w:val="24"/>
         </w:rPr>
       </w:pPr>
+      <w:proofErr w:type="gramStart"/>
       <w:r>
         <w:rPr>
           <w:rFonts w:ascii="Times New Roman" w:hAnsi="Times New Roman" w:cs="Times New Roman"/>
@@ -678,6 +849,7 @@
         </w:rPr>
         <w:t>test</w:t>
       </w:r>
+      <w:proofErr w:type="gramEnd"/>
     </w:p>
     <w:p>
       <w:pPr>
@@ -689,13 +861,23 @@
           <w:szCs w:val="24"/>
         </w:rPr>
       </w:pPr>
-      <w:r>
-        <w:rPr>
-          <w:rFonts w:ascii="Times New Roman" w:hAnsi="Times New Roman" w:cs="Times New Roman"/>
-          <w:sz w:val="24"/>
-          <w:szCs w:val="24"/>
-        </w:rPr>
-        <w:t>test related files</w:t>
+      <w:proofErr w:type="gramStart"/>
+      <w:r>
+        <w:rPr>
+          <w:rFonts w:ascii="Times New Roman" w:hAnsi="Times New Roman" w:cs="Times New Roman"/>
+          <w:sz w:val="24"/>
+          <w:szCs w:val="24"/>
+        </w:rPr>
+        <w:t>test</w:t>
+      </w:r>
+      <w:proofErr w:type="gramEnd"/>
+      <w:r>
+        <w:rPr>
+          <w:rFonts w:ascii="Times New Roman" w:hAnsi="Times New Roman" w:cs="Times New Roman"/>
+          <w:sz w:val="24"/>
+          <w:szCs w:val="24"/>
+        </w:rPr>
+        <w:t xml:space="preserve"> related files</w:t>
       </w:r>
     </w:p>
     <w:p>
@@ -708,6 +890,7 @@
           <w:szCs w:val="24"/>
         </w:rPr>
       </w:pPr>
+      <w:proofErr w:type="gramStart"/>
       <w:r>
         <w:rPr>
           <w:rFonts w:ascii="Times New Roman" w:hAnsi="Times New Roman" w:cs="Times New Roman"/>
@@ -722,7 +905,16 @@
           <w:sz w:val="24"/>
           <w:szCs w:val="24"/>
         </w:rPr>
-        <w:t>ocha iterates over each file in directory and runs its tests</w:t>
+        <w:t>ocha</w:t>
+      </w:r>
+      <w:proofErr w:type="gramEnd"/>
+      <w:r>
+        <w:rPr>
+          <w:rFonts w:ascii="Times New Roman" w:hAnsi="Times New Roman" w:cs="Times New Roman"/>
+          <w:sz w:val="24"/>
+          <w:szCs w:val="24"/>
+        </w:rPr>
+        <w:t xml:space="preserve"> iterates over each file in directory and runs its tests</w:t>
       </w:r>
     </w:p>
     <w:p>
@@ -734,6 +926,7 @@
           <w:szCs w:val="24"/>
         </w:rPr>
       </w:pPr>
+      <w:proofErr w:type="gramStart"/>
       <w:r>
         <w:rPr>
           <w:rFonts w:ascii="Times New Roman" w:hAnsi="Times New Roman" w:cs="Times New Roman"/>
@@ -742,6 +935,7 @@
         </w:rPr>
         <w:t>views</w:t>
       </w:r>
+      <w:proofErr w:type="gramEnd"/>
     </w:p>
     <w:p>
       <w:pPr>
@@ -753,13 +947,23 @@
           <w:szCs w:val="24"/>
         </w:rPr>
       </w:pPr>
-      <w:r>
-        <w:rPr>
-          <w:rFonts w:ascii="Times New Roman" w:hAnsi="Times New Roman" w:cs="Times New Roman"/>
-          <w:sz w:val="24"/>
-          <w:szCs w:val="24"/>
-        </w:rPr>
-        <w:t>view-able page related logic</w:t>
+      <w:proofErr w:type="gramStart"/>
+      <w:r>
+        <w:rPr>
+          <w:rFonts w:ascii="Times New Roman" w:hAnsi="Times New Roman" w:cs="Times New Roman"/>
+          <w:sz w:val="24"/>
+          <w:szCs w:val="24"/>
+        </w:rPr>
+        <w:t>view-able</w:t>
+      </w:r>
+      <w:proofErr w:type="gramEnd"/>
+      <w:r>
+        <w:rPr>
+          <w:rFonts w:ascii="Times New Roman" w:hAnsi="Times New Roman" w:cs="Times New Roman"/>
+          <w:sz w:val="24"/>
+          <w:szCs w:val="24"/>
+        </w:rPr>
+        <w:t xml:space="preserve"> page related logic</w:t>
       </w:r>
     </w:p>
     <w:p>
@@ -798,6 +1002,7 @@
           <w:szCs w:val="24"/>
         </w:rPr>
       </w:pPr>
+      <w:proofErr w:type="gramStart"/>
       <w:r>
         <w:rPr>
           <w:rFonts w:ascii="Times New Roman" w:hAnsi="Times New Roman" w:cs="Times New Roman"/>
@@ -806,6 +1011,7 @@
         </w:rPr>
         <w:t>public</w:t>
       </w:r>
+      <w:proofErr w:type="gramEnd"/>
     </w:p>
     <w:p>
       <w:pPr>
@@ -817,13 +1023,23 @@
           <w:szCs w:val="24"/>
         </w:rPr>
       </w:pPr>
-      <w:r>
-        <w:rPr>
-          <w:rFonts w:ascii="Times New Roman" w:hAnsi="Times New Roman" w:cs="Times New Roman"/>
-          <w:sz w:val="24"/>
-          <w:szCs w:val="24"/>
-        </w:rPr>
-        <w:t>Javascript/</w:t>
+      <w:proofErr w:type="spellStart"/>
+      <w:r>
+        <w:rPr>
+          <w:rFonts w:ascii="Times New Roman" w:hAnsi="Times New Roman" w:cs="Times New Roman"/>
+          <w:sz w:val="24"/>
+          <w:szCs w:val="24"/>
+        </w:rPr>
+        <w:t>Javascript</w:t>
+      </w:r>
+      <w:proofErr w:type="spellEnd"/>
+      <w:r>
+        <w:rPr>
+          <w:rFonts w:ascii="Times New Roman" w:hAnsi="Times New Roman" w:cs="Times New Roman"/>
+          <w:sz w:val="24"/>
+          <w:szCs w:val="24"/>
+        </w:rPr>
+        <w:t>/</w:t>
       </w:r>
       <w:r>
         <w:rPr>
@@ -897,13 +1113,23 @@
         <w:lastRenderedPageBreak/>
         <w:tab/>
       </w:r>
-      <w:r>
-        <w:rPr>
-          <w:rFonts w:ascii="Times New Roman" w:hAnsi="Times New Roman" w:cs="Times New Roman"/>
-          <w:sz w:val="24"/>
-          <w:szCs w:val="24"/>
-        </w:rPr>
-        <w:t>Javascript is an interpreted languages so this is not required.</w:t>
+      <w:proofErr w:type="spellStart"/>
+      <w:r>
+        <w:rPr>
+          <w:rFonts w:ascii="Times New Roman" w:hAnsi="Times New Roman" w:cs="Times New Roman"/>
+          <w:sz w:val="24"/>
+          <w:szCs w:val="24"/>
+        </w:rPr>
+        <w:t>Javascript</w:t>
+      </w:r>
+      <w:proofErr w:type="spellEnd"/>
+      <w:r>
+        <w:rPr>
+          <w:rFonts w:ascii="Times New Roman" w:hAnsi="Times New Roman" w:cs="Times New Roman"/>
+          <w:sz w:val="24"/>
+          <w:szCs w:val="24"/>
+        </w:rPr>
+        <w:t xml:space="preserve"> is an interpreted languages so this is not required.</w:t>
       </w:r>
     </w:p>
     <w:p>
@@ -944,7 +1170,25 @@
           <w:sz w:val="24"/>
           <w:szCs w:val="24"/>
         </w:rPr>
-        <w:t>Navigate to root of SharedMusic project folder</w:t>
+        <w:t xml:space="preserve">Navigate to root of </w:t>
+      </w:r>
+      <w:proofErr w:type="spellStart"/>
+      <w:r>
+        <w:rPr>
+          <w:rFonts w:ascii="Times New Roman" w:hAnsi="Times New Roman" w:cs="Times New Roman"/>
+          <w:sz w:val="24"/>
+          <w:szCs w:val="24"/>
+        </w:rPr>
+        <w:t>SharedMusic</w:t>
+      </w:r>
+      <w:proofErr w:type="spellEnd"/>
+      <w:r>
+        <w:rPr>
+          <w:rFonts w:ascii="Times New Roman" w:hAnsi="Times New Roman" w:cs="Times New Roman"/>
+          <w:sz w:val="24"/>
+          <w:szCs w:val="24"/>
+        </w:rPr>
+        <w:t xml:space="preserve"> project folder</w:t>
       </w:r>
     </w:p>
     <w:p>
@@ -966,7 +1210,25 @@
           <w:sz w:val="24"/>
           <w:szCs w:val="24"/>
         </w:rPr>
-        <w:t>Double check all dependencies are installed by running ‘npm install’</w:t>
+        <w:t>Double check all dependencies are installed by running ‘</w:t>
+      </w:r>
+      <w:proofErr w:type="spellStart"/>
+      <w:r>
+        <w:rPr>
+          <w:rFonts w:ascii="Times New Roman" w:hAnsi="Times New Roman" w:cs="Times New Roman"/>
+          <w:sz w:val="24"/>
+          <w:szCs w:val="24"/>
+        </w:rPr>
+        <w:t>npm</w:t>
+      </w:r>
+      <w:proofErr w:type="spellEnd"/>
+      <w:r>
+        <w:rPr>
+          <w:rFonts w:ascii="Times New Roman" w:hAnsi="Times New Roman" w:cs="Times New Roman"/>
+          <w:sz w:val="24"/>
+          <w:szCs w:val="24"/>
+        </w:rPr>
+        <w:t xml:space="preserve"> install’</w:t>
       </w:r>
     </w:p>
     <w:p>
@@ -1031,6 +1293,88 @@
     </w:p>
     <w:p>
       <w:pPr>
+        <w:ind w:firstLine="720"/>
+        <w:contextualSpacing/>
+        <w:rPr>
+          <w:rFonts w:ascii="Times New Roman" w:hAnsi="Times New Roman" w:cs="Times New Roman"/>
+          <w:sz w:val="24"/>
+          <w:szCs w:val="24"/>
+        </w:rPr>
+      </w:pPr>
+      <w:r>
+        <w:rPr>
+          <w:rFonts w:ascii="Times New Roman" w:hAnsi="Times New Roman" w:cs="Times New Roman"/>
+          <w:sz w:val="24"/>
+          <w:szCs w:val="24"/>
+        </w:rPr>
+        <w:tab/>
+        <w:t xml:space="preserve">Run </w:t>
+      </w:r>
+      <w:r>
+        <w:rPr>
+          <w:rFonts w:ascii="Times New Roman" w:hAnsi="Times New Roman" w:cs="Times New Roman"/>
+          <w:sz w:val="24"/>
+          <w:szCs w:val="24"/>
+        </w:rPr>
+        <w:t>‘</w:t>
+      </w:r>
+      <w:proofErr w:type="spellStart"/>
+      <w:r>
+        <w:rPr>
+          <w:rFonts w:ascii="Times New Roman" w:hAnsi="Times New Roman" w:cs="Times New Roman"/>
+          <w:sz w:val="24"/>
+          <w:szCs w:val="24"/>
+        </w:rPr>
+        <w:t>chmod</w:t>
+      </w:r>
+      <w:proofErr w:type="spellEnd"/>
+      <w:r>
+        <w:rPr>
+          <w:rFonts w:ascii="Times New Roman" w:hAnsi="Times New Roman" w:cs="Times New Roman"/>
+          <w:sz w:val="24"/>
+          <w:szCs w:val="24"/>
+        </w:rPr>
+        <w:t xml:space="preserve"> +x </w:t>
+      </w:r>
+      <w:proofErr w:type="spellStart"/>
+      <w:r>
+        <w:rPr>
+          <w:rFonts w:ascii="Times New Roman" w:hAnsi="Times New Roman" w:cs="Times New Roman"/>
+          <w:sz w:val="24"/>
+          <w:szCs w:val="24"/>
+        </w:rPr>
+        <w:t>n</w:t>
+      </w:r>
+      <w:r>
+        <w:rPr>
+          <w:rFonts w:ascii="Times New Roman" w:hAnsi="Times New Roman" w:cs="Times New Roman"/>
+          <w:sz w:val="24"/>
+          <w:szCs w:val="24"/>
+        </w:rPr>
+        <w:t>ode_modules</w:t>
+      </w:r>
+      <w:proofErr w:type="spellEnd"/>
+      <w:r>
+        <w:rPr>
+          <w:rFonts w:ascii="Times New Roman" w:hAnsi="Times New Roman" w:cs="Times New Roman"/>
+          <w:sz w:val="24"/>
+          <w:szCs w:val="24"/>
+        </w:rPr>
+        <w:t>/.bin/mocha</w:t>
+      </w:r>
+      <w:r>
+        <w:rPr>
+          <w:rFonts w:ascii="Times New Roman" w:hAnsi="Times New Roman" w:cs="Times New Roman"/>
+          <w:sz w:val="24"/>
+          <w:szCs w:val="24"/>
+        </w:rPr>
+        <w:t>’</w:t>
+      </w:r>
+      <w:bookmarkStart w:id="0" w:name="_GoBack"/>
+      <w:bookmarkEnd w:id="0"/>
+    </w:p>
+    <w:p>
+      <w:pPr>
         <w:ind w:left="720" w:firstLine="720"/>
         <w:contextualSpacing/>
         <w:rPr>
@@ -1045,7 +1389,25 @@
           <w:sz w:val="24"/>
           <w:szCs w:val="24"/>
         </w:rPr>
-        <w:t>Run ‘node node_modules/.bin/mocha’</w:t>
+        <w:t xml:space="preserve">Run ‘node </w:t>
+      </w:r>
+      <w:proofErr w:type="spellStart"/>
+      <w:r>
+        <w:rPr>
+          <w:rFonts w:ascii="Times New Roman" w:hAnsi="Times New Roman" w:cs="Times New Roman"/>
+          <w:sz w:val="24"/>
+          <w:szCs w:val="24"/>
+        </w:rPr>
+        <w:t>node_modules</w:t>
+      </w:r>
+      <w:proofErr w:type="spellEnd"/>
+      <w:r>
+        <w:rPr>
+          <w:rFonts w:ascii="Times New Roman" w:hAnsi="Times New Roman" w:cs="Times New Roman"/>
+          <w:sz w:val="24"/>
+          <w:szCs w:val="24"/>
+        </w:rPr>
+        <w:t>/.bin/mocha’</w:t>
       </w:r>
     </w:p>
     <w:p>
@@ -1075,7 +1437,25 @@
           <w:sz w:val="24"/>
           <w:szCs w:val="24"/>
         </w:rPr>
-        <w:t>esults of the SharedMusic test</w:t>
+        <w:t xml:space="preserve">esults of the </w:t>
+      </w:r>
+      <w:proofErr w:type="spellStart"/>
+      <w:r>
+        <w:rPr>
+          <w:rFonts w:ascii="Times New Roman" w:hAnsi="Times New Roman" w:cs="Times New Roman"/>
+          <w:sz w:val="24"/>
+          <w:szCs w:val="24"/>
+        </w:rPr>
+        <w:t>SharedMusic</w:t>
+      </w:r>
+      <w:proofErr w:type="spellEnd"/>
+      <w:r>
+        <w:rPr>
+          <w:rFonts w:ascii="Times New Roman" w:hAnsi="Times New Roman" w:cs="Times New Roman"/>
+          <w:sz w:val="24"/>
+          <w:szCs w:val="24"/>
+        </w:rPr>
+        <w:t xml:space="preserve"> test</w:t>
       </w:r>
       <w:r>
         <w:rPr>
@@ -1150,7 +1530,25 @@
           <w:sz w:val="24"/>
           <w:szCs w:val="24"/>
         </w:rPr>
-        <w:t>Navigate to root of SharedMusic project folder</w:t>
+        <w:t xml:space="preserve">Navigate to root of </w:t>
+      </w:r>
+      <w:proofErr w:type="spellStart"/>
+      <w:r>
+        <w:rPr>
+          <w:rFonts w:ascii="Times New Roman" w:hAnsi="Times New Roman" w:cs="Times New Roman"/>
+          <w:sz w:val="24"/>
+          <w:szCs w:val="24"/>
+        </w:rPr>
+        <w:t>SharedMusic</w:t>
+      </w:r>
+      <w:proofErr w:type="spellEnd"/>
+      <w:r>
+        <w:rPr>
+          <w:rFonts w:ascii="Times New Roman" w:hAnsi="Times New Roman" w:cs="Times New Roman"/>
+          <w:sz w:val="24"/>
+          <w:szCs w:val="24"/>
+        </w:rPr>
+        <w:t xml:space="preserve"> project folder</w:t>
       </w:r>
     </w:p>
     <w:p>
@@ -1172,7 +1570,25 @@
           <w:sz w:val="24"/>
           <w:szCs w:val="24"/>
         </w:rPr>
-        <w:t>Double check all dependencies are installed by running ‘npm install’</w:t>
+        <w:t>Double check all dependencies are installed by running ‘</w:t>
+      </w:r>
+      <w:proofErr w:type="spellStart"/>
+      <w:r>
+        <w:rPr>
+          <w:rFonts w:ascii="Times New Roman" w:hAnsi="Times New Roman" w:cs="Times New Roman"/>
+          <w:sz w:val="24"/>
+          <w:szCs w:val="24"/>
+        </w:rPr>
+        <w:t>npm</w:t>
+      </w:r>
+      <w:proofErr w:type="spellEnd"/>
+      <w:r>
+        <w:rPr>
+          <w:rFonts w:ascii="Times New Roman" w:hAnsi="Times New Roman" w:cs="Times New Roman"/>
+          <w:sz w:val="24"/>
+          <w:szCs w:val="24"/>
+        </w:rPr>
+        <w:t xml:space="preserve"> install’</w:t>
       </w:r>
     </w:p>
     <w:p>
@@ -1259,23 +1675,25 @@
           <w:sz w:val="24"/>
           <w:szCs w:val="24"/>
         </w:rPr>
-        <w:t xml:space="preserve">Run ‘node </w:t>
-      </w:r>
-      <w:r>
-        <w:rPr>
-          <w:rFonts w:ascii="Times New Roman" w:hAnsi="Times New Roman" w:cs="Times New Roman"/>
-          <w:sz w:val="24"/>
-          <w:szCs w:val="24"/>
-        </w:rPr>
-        <w:t>controllers/server.js</w:t>
-      </w:r>
-      <w:r>
-        <w:rPr>
-          <w:rFonts w:ascii="Times New Roman" w:hAnsi="Times New Roman" w:cs="Times New Roman"/>
-          <w:sz w:val="24"/>
-          <w:szCs w:val="24"/>
-        </w:rPr>
-        <w:t>’</w:t>
+        <w:t>Run ‘</w:t>
+      </w:r>
+      <w:proofErr w:type="spellStart"/>
+      <w:r>
+        <w:rPr>
+          <w:rFonts w:ascii="Times New Roman" w:hAnsi="Times New Roman" w:cs="Times New Roman"/>
+          <w:sz w:val="24"/>
+          <w:szCs w:val="24"/>
+        </w:rPr>
+        <w:t>npm</w:t>
+      </w:r>
+      <w:proofErr w:type="spellEnd"/>
+      <w:r>
+        <w:rPr>
+          <w:rFonts w:ascii="Times New Roman" w:hAnsi="Times New Roman" w:cs="Times New Roman"/>
+          <w:sz w:val="24"/>
+          <w:szCs w:val="24"/>
+        </w:rPr>
+        <w:t xml:space="preserve"> start’</w:t>
       </w:r>
     </w:p>
     <w:p>
@@ -1297,7 +1715,43 @@
           <w:sz w:val="24"/>
           <w:szCs w:val="24"/>
         </w:rPr>
-        <w:t>Console output should read ‘listening on *:xxxx’ where xxxx is a port number</w:t>
+        <w:t>Console output should read ‘listening on *:</w:t>
+      </w:r>
+      <w:proofErr w:type="spellStart"/>
+      <w:r>
+        <w:rPr>
+          <w:rFonts w:ascii="Times New Roman" w:hAnsi="Times New Roman" w:cs="Times New Roman"/>
+          <w:sz w:val="24"/>
+          <w:szCs w:val="24"/>
+        </w:rPr>
+        <w:t>xxxx</w:t>
+      </w:r>
+      <w:proofErr w:type="spellEnd"/>
+      <w:r>
+        <w:rPr>
+          <w:rFonts w:ascii="Times New Roman" w:hAnsi="Times New Roman" w:cs="Times New Roman"/>
+          <w:sz w:val="24"/>
+          <w:szCs w:val="24"/>
+        </w:rPr>
+        <w:t xml:space="preserve">’ where </w:t>
+      </w:r>
+      <w:proofErr w:type="spellStart"/>
+      <w:r>
+        <w:rPr>
+          <w:rFonts w:ascii="Times New Roman" w:hAnsi="Times New Roman" w:cs="Times New Roman"/>
+          <w:sz w:val="24"/>
+          <w:szCs w:val="24"/>
+        </w:rPr>
+        <w:t>xxxx</w:t>
+      </w:r>
+      <w:proofErr w:type="spellEnd"/>
+      <w:r>
+        <w:rPr>
+          <w:rFonts w:ascii="Times New Roman" w:hAnsi="Times New Roman" w:cs="Times New Roman"/>
+          <w:sz w:val="24"/>
+          <w:szCs w:val="24"/>
+        </w:rPr>
+        <w:t xml:space="preserve"> is a port number</w:t>
       </w:r>
     </w:p>
     <w:p>
@@ -1319,7 +1773,25 @@
           <w:sz w:val="24"/>
           <w:szCs w:val="24"/>
         </w:rPr>
-        <w:t>Open your favorite browser and search for ‘localhost:xxxx’</w:t>
+        <w:t>Open your favorite browser and search for ‘</w:t>
+      </w:r>
+      <w:proofErr w:type="spellStart"/>
+      <w:r>
+        <w:rPr>
+          <w:rFonts w:ascii="Times New Roman" w:hAnsi="Times New Roman" w:cs="Times New Roman"/>
+          <w:sz w:val="24"/>
+          <w:szCs w:val="24"/>
+        </w:rPr>
+        <w:t>localhost:xxxx</w:t>
+      </w:r>
+      <w:proofErr w:type="spellEnd"/>
+      <w:r>
+        <w:rPr>
+          <w:rFonts w:ascii="Times New Roman" w:hAnsi="Times New Roman" w:cs="Times New Roman"/>
+          <w:sz w:val="24"/>
+          <w:szCs w:val="24"/>
+        </w:rPr>
+        <w:t>’</w:t>
       </w:r>
     </w:p>
     <w:p>
@@ -1341,7 +1813,25 @@
           <w:sz w:val="24"/>
           <w:szCs w:val="24"/>
         </w:rPr>
-        <w:t>The home page of SharedMusic should be displayed and the site should be fully functional for any further user testing.</w:t>
+        <w:t xml:space="preserve">The home page of </w:t>
+      </w:r>
+      <w:proofErr w:type="spellStart"/>
+      <w:r>
+        <w:rPr>
+          <w:rFonts w:ascii="Times New Roman" w:hAnsi="Times New Roman" w:cs="Times New Roman"/>
+          <w:sz w:val="24"/>
+          <w:szCs w:val="24"/>
+        </w:rPr>
+        <w:t>SharedMusic</w:t>
+      </w:r>
+      <w:proofErr w:type="spellEnd"/>
+      <w:r>
+        <w:rPr>
+          <w:rFonts w:ascii="Times New Roman" w:hAnsi="Times New Roman" w:cs="Times New Roman"/>
+          <w:sz w:val="24"/>
+          <w:szCs w:val="24"/>
+        </w:rPr>
+        <w:t xml:space="preserve"> should be displayed and the site should be fully functional for any further user testing.</w:t>
       </w:r>
     </w:p>
     <w:p>
@@ -1415,7 +1905,43 @@
           <w:sz w:val="24"/>
           <w:szCs w:val="24"/>
         </w:rPr>
-        <w:t xml:space="preserve">. We have CircleCI setup to run tests each time a push gets made to the github repo. </w:t>
+        <w:t xml:space="preserve">. We have </w:t>
+      </w:r>
+      <w:proofErr w:type="spellStart"/>
+      <w:r>
+        <w:rPr>
+          <w:rFonts w:ascii="Times New Roman" w:hAnsi="Times New Roman" w:cs="Times New Roman"/>
+          <w:sz w:val="24"/>
+          <w:szCs w:val="24"/>
+        </w:rPr>
+        <w:t>CircleCI</w:t>
+      </w:r>
+      <w:proofErr w:type="spellEnd"/>
+      <w:r>
+        <w:rPr>
+          <w:rFonts w:ascii="Times New Roman" w:hAnsi="Times New Roman" w:cs="Times New Roman"/>
+          <w:sz w:val="24"/>
+          <w:szCs w:val="24"/>
+        </w:rPr>
+        <w:t xml:space="preserve"> setup to run tests each time a push gets made to the </w:t>
+      </w:r>
+      <w:proofErr w:type="spellStart"/>
+      <w:r>
+        <w:rPr>
+          <w:rFonts w:ascii="Times New Roman" w:hAnsi="Times New Roman" w:cs="Times New Roman"/>
+          <w:sz w:val="24"/>
+          <w:szCs w:val="24"/>
+        </w:rPr>
+        <w:t>github</w:t>
+      </w:r>
+      <w:proofErr w:type="spellEnd"/>
+      <w:r>
+        <w:rPr>
+          <w:rFonts w:ascii="Times New Roman" w:hAnsi="Times New Roman" w:cs="Times New Roman"/>
+          <w:sz w:val="24"/>
+          <w:szCs w:val="24"/>
+        </w:rPr>
+        <w:t xml:space="preserve"> repo. </w:t>
       </w:r>
     </w:p>
     <w:p>
@@ -1482,7 +2008,43 @@
           <w:sz w:val="24"/>
           <w:szCs w:val="24"/>
         </w:rPr>
-        <w:t>Open package.json in SharedMusic root directory and update version field appropriately.</w:t>
+        <w:t xml:space="preserve">Open </w:t>
+      </w:r>
+      <w:proofErr w:type="spellStart"/>
+      <w:r>
+        <w:rPr>
+          <w:rFonts w:ascii="Times New Roman" w:hAnsi="Times New Roman" w:cs="Times New Roman"/>
+          <w:sz w:val="24"/>
+          <w:szCs w:val="24"/>
+        </w:rPr>
+        <w:t>package.json</w:t>
+      </w:r>
+      <w:proofErr w:type="spellEnd"/>
+      <w:r>
+        <w:rPr>
+          <w:rFonts w:ascii="Times New Roman" w:hAnsi="Times New Roman" w:cs="Times New Roman"/>
+          <w:sz w:val="24"/>
+          <w:szCs w:val="24"/>
+        </w:rPr>
+        <w:t xml:space="preserve"> in </w:t>
+      </w:r>
+      <w:proofErr w:type="spellStart"/>
+      <w:r>
+        <w:rPr>
+          <w:rFonts w:ascii="Times New Roman" w:hAnsi="Times New Roman" w:cs="Times New Roman"/>
+          <w:sz w:val="24"/>
+          <w:szCs w:val="24"/>
+        </w:rPr>
+        <w:t>SharedMusic</w:t>
+      </w:r>
+      <w:proofErr w:type="spellEnd"/>
+      <w:r>
+        <w:rPr>
+          <w:rFonts w:ascii="Times New Roman" w:hAnsi="Times New Roman" w:cs="Times New Roman"/>
+          <w:sz w:val="24"/>
+          <w:szCs w:val="24"/>
+        </w:rPr>
+        <w:t xml:space="preserve"> root directory and update version field appropriately.</w:t>
       </w:r>
     </w:p>
     <w:p>
@@ -1538,6 +2100,7 @@
           <w:sz w:val="24"/>
           <w:szCs w:val="24"/>
         </w:rPr>
+        <w:lastRenderedPageBreak/>
         <w:tab/>
         <w:t>Not applicable</w:t>
       </w:r>
@@ -1599,7 +2162,6 @@
           <w:sz w:val="24"/>
           <w:szCs w:val="24"/>
         </w:rPr>
-        <w:lastRenderedPageBreak/>
         <w:t>Copying files to your website so that the new version is visible to the world.</w:t>
       </w:r>
     </w:p>
@@ -1626,7 +2188,43 @@
           <w:sz w:val="24"/>
           <w:szCs w:val="24"/>
         </w:rPr>
-        <w:t xml:space="preserve"> command: git push heroku master</w:t>
+        <w:t xml:space="preserve"> command: </w:t>
+      </w:r>
+      <w:proofErr w:type="spellStart"/>
+      <w:r>
+        <w:rPr>
+          <w:rFonts w:ascii="Times New Roman" w:hAnsi="Times New Roman" w:cs="Times New Roman"/>
+          <w:sz w:val="24"/>
+          <w:szCs w:val="24"/>
+        </w:rPr>
+        <w:t>git</w:t>
+      </w:r>
+      <w:proofErr w:type="spellEnd"/>
+      <w:r>
+        <w:rPr>
+          <w:rFonts w:ascii="Times New Roman" w:hAnsi="Times New Roman" w:cs="Times New Roman"/>
+          <w:sz w:val="24"/>
+          <w:szCs w:val="24"/>
+        </w:rPr>
+        <w:t xml:space="preserve"> push </w:t>
+      </w:r>
+      <w:proofErr w:type="spellStart"/>
+      <w:r>
+        <w:rPr>
+          <w:rFonts w:ascii="Times New Roman" w:hAnsi="Times New Roman" w:cs="Times New Roman"/>
+          <w:sz w:val="24"/>
+          <w:szCs w:val="24"/>
+        </w:rPr>
+        <w:t>heroku</w:t>
+      </w:r>
+      <w:proofErr w:type="spellEnd"/>
+      <w:r>
+        <w:rPr>
+          <w:rFonts w:ascii="Times New Roman" w:hAnsi="Times New Roman" w:cs="Times New Roman"/>
+          <w:sz w:val="24"/>
+          <w:szCs w:val="24"/>
+        </w:rPr>
+        <w:t xml:space="preserve"> master</w:t>
       </w:r>
       <w:r>
         <w:rPr>
@@ -1666,7 +2264,25 @@
           <w:sz w:val="24"/>
           <w:szCs w:val="24"/>
         </w:rPr>
-        <w:t>collaborator on heroku.</w:t>
+        <w:t xml:space="preserve">collaborator on </w:t>
+      </w:r>
+      <w:proofErr w:type="spellStart"/>
+      <w:r>
+        <w:rPr>
+          <w:rFonts w:ascii="Times New Roman" w:hAnsi="Times New Roman" w:cs="Times New Roman"/>
+          <w:sz w:val="24"/>
+          <w:szCs w:val="24"/>
+        </w:rPr>
+        <w:t>heroku</w:t>
+      </w:r>
+      <w:proofErr w:type="spellEnd"/>
+      <w:r>
+        <w:rPr>
+          <w:rFonts w:ascii="Times New Roman" w:hAnsi="Times New Roman" w:cs="Times New Roman"/>
+          <w:sz w:val="24"/>
+          <w:szCs w:val="24"/>
+        </w:rPr>
+        <w:t>.</w:t>
       </w:r>
     </w:p>
     <w:p>
@@ -1714,7 +2330,25 @@
           <w:sz w:val="24"/>
           <w:szCs w:val="24"/>
         </w:rPr>
-        <w:t>The heroku app owner must add you as a collaborator via the command—</w:t>
+        <w:t xml:space="preserve">The </w:t>
+      </w:r>
+      <w:proofErr w:type="spellStart"/>
+      <w:r>
+        <w:rPr>
+          <w:rFonts w:ascii="Times New Roman" w:hAnsi="Times New Roman" w:cs="Times New Roman"/>
+          <w:sz w:val="24"/>
+          <w:szCs w:val="24"/>
+        </w:rPr>
+        <w:t>heroku</w:t>
+      </w:r>
+      <w:proofErr w:type="spellEnd"/>
+      <w:r>
+        <w:rPr>
+          <w:rFonts w:ascii="Times New Roman" w:hAnsi="Times New Roman" w:cs="Times New Roman"/>
+          <w:sz w:val="24"/>
+          <w:szCs w:val="24"/>
+        </w:rPr>
+        <w:t xml:space="preserve"> app owner must add you as a collaborator via the command—</w:t>
       </w:r>
     </w:p>
     <w:p>
@@ -1742,13 +2376,43 @@
         </w:rPr>
         <w:tab/>
       </w:r>
-      <w:r>
-        <w:rPr>
-          <w:rFonts w:ascii="Times New Roman" w:hAnsi="Times New Roman" w:cs="Times New Roman"/>
-          <w:sz w:val="24"/>
-          <w:szCs w:val="24"/>
-        </w:rPr>
-        <w:t>heroku sharing:add joe@example.com</w:t>
+      <w:proofErr w:type="spellStart"/>
+      <w:proofErr w:type="gramStart"/>
+      <w:r>
+        <w:rPr>
+          <w:rFonts w:ascii="Times New Roman" w:hAnsi="Times New Roman" w:cs="Times New Roman"/>
+          <w:sz w:val="24"/>
+          <w:szCs w:val="24"/>
+        </w:rPr>
+        <w:t>heroku</w:t>
+      </w:r>
+      <w:proofErr w:type="spellEnd"/>
+      <w:proofErr w:type="gramEnd"/>
+      <w:r>
+        <w:rPr>
+          <w:rFonts w:ascii="Times New Roman" w:hAnsi="Times New Roman" w:cs="Times New Roman"/>
+          <w:sz w:val="24"/>
+          <w:szCs w:val="24"/>
+        </w:rPr>
+        <w:t xml:space="preserve"> </w:t>
+      </w:r>
+      <w:proofErr w:type="spellStart"/>
+      <w:r>
+        <w:rPr>
+          <w:rFonts w:ascii="Times New Roman" w:hAnsi="Times New Roman" w:cs="Times New Roman"/>
+          <w:sz w:val="24"/>
+          <w:szCs w:val="24"/>
+        </w:rPr>
+        <w:t>sharing:add</w:t>
+      </w:r>
+      <w:proofErr w:type="spellEnd"/>
+      <w:r>
+        <w:rPr>
+          <w:rFonts w:ascii="Times New Roman" w:hAnsi="Times New Roman" w:cs="Times New Roman"/>
+          <w:sz w:val="24"/>
+          <w:szCs w:val="24"/>
+        </w:rPr>
+        <w:t xml:space="preserve"> joe@example.com</w:t>
       </w:r>
     </w:p>
     <w:p>
@@ -1770,7 +2434,61 @@
           <w:sz w:val="24"/>
           <w:szCs w:val="24"/>
         </w:rPr>
-        <w:t>Then follow the instructions here for downloading the heroku toolbelt and cloning the heroku app</w:t>
+        <w:t xml:space="preserve">Then follow the instructions here for downloading the </w:t>
+      </w:r>
+      <w:proofErr w:type="spellStart"/>
+      <w:r>
+        <w:rPr>
+          <w:rFonts w:ascii="Times New Roman" w:hAnsi="Times New Roman" w:cs="Times New Roman"/>
+          <w:sz w:val="24"/>
+          <w:szCs w:val="24"/>
+        </w:rPr>
+        <w:t>heroku</w:t>
+      </w:r>
+      <w:proofErr w:type="spellEnd"/>
+      <w:r>
+        <w:rPr>
+          <w:rFonts w:ascii="Times New Roman" w:hAnsi="Times New Roman" w:cs="Times New Roman"/>
+          <w:sz w:val="24"/>
+          <w:szCs w:val="24"/>
+        </w:rPr>
+        <w:t xml:space="preserve"> </w:t>
+      </w:r>
+      <w:proofErr w:type="spellStart"/>
+      <w:r>
+        <w:rPr>
+          <w:rFonts w:ascii="Times New Roman" w:hAnsi="Times New Roman" w:cs="Times New Roman"/>
+          <w:sz w:val="24"/>
+          <w:szCs w:val="24"/>
+        </w:rPr>
+        <w:t>toolbelt</w:t>
+      </w:r>
+      <w:proofErr w:type="spellEnd"/>
+      <w:r>
+        <w:rPr>
+          <w:rFonts w:ascii="Times New Roman" w:hAnsi="Times New Roman" w:cs="Times New Roman"/>
+          <w:sz w:val="24"/>
+          <w:szCs w:val="24"/>
+        </w:rPr>
+        <w:t xml:space="preserve"> and cloning the </w:t>
+      </w:r>
+      <w:proofErr w:type="spellStart"/>
+      <w:r>
+        <w:rPr>
+          <w:rFonts w:ascii="Times New Roman" w:hAnsi="Times New Roman" w:cs="Times New Roman"/>
+          <w:sz w:val="24"/>
+          <w:szCs w:val="24"/>
+        </w:rPr>
+        <w:t>heroku</w:t>
+      </w:r>
+      <w:proofErr w:type="spellEnd"/>
+      <w:r>
+        <w:rPr>
+          <w:rFonts w:ascii="Times New Roman" w:hAnsi="Times New Roman" w:cs="Times New Roman"/>
+          <w:sz w:val="24"/>
+          <w:szCs w:val="24"/>
+        </w:rPr>
+        <w:t xml:space="preserve"> app</w:t>
       </w:r>
     </w:p>
     <w:p>
@@ -1844,8 +2562,6 @@
         </w:rPr>
         <w:t>Team manager is responsible for running all tests and doing a quick run through of basic functionality of the site before deploying a new release.</w:t>
       </w:r>
-      <w:bookmarkStart w:id="0" w:name="_GoBack"/>
-      <w:bookmarkEnd w:id="0"/>
     </w:p>
     <w:p>
       <w:pPr>
@@ -1872,7 +2588,25 @@
           <w:szCs w:val="24"/>
         </w:rPr>
         <w:tab/>
-        <w:t>Any issues can be filed/handled via the project’s github repository   (</w:t>
+        <w:t xml:space="preserve">Any issues can be filed/handled via the project’s </w:t>
+      </w:r>
+      <w:proofErr w:type="spellStart"/>
+      <w:r>
+        <w:rPr>
+          <w:rFonts w:ascii="Times New Roman" w:hAnsi="Times New Roman" w:cs="Times New Roman"/>
+          <w:sz w:val="24"/>
+          <w:szCs w:val="24"/>
+        </w:rPr>
+        <w:t>github</w:t>
+      </w:r>
+      <w:proofErr w:type="spellEnd"/>
+      <w:r>
+        <w:rPr>
+          <w:rFonts w:ascii="Times New Roman" w:hAnsi="Times New Roman" w:cs="Times New Roman"/>
+          <w:sz w:val="24"/>
+          <w:szCs w:val="24"/>
+        </w:rPr>
+        <w:t xml:space="preserve"> repository   (</w:t>
       </w:r>
       <w:hyperlink r:id="rId11" w:history="1">
         <w:r>

</xml_diff>